<commit_message>
modify the FX bus pro
</commit_message>
<xml_diff>
--- a/doc/FX总线协议.docx
+++ b/doc/FX总线协议.docx
@@ -5,9 +5,6 @@
     <w:p>
       <w:pPr>
         <w:pStyle w:val="1"/>
-        <w:rPr>
-          <w:rFonts w:hint="eastAsia"/>
-        </w:rPr>
       </w:pPr>
       <w:r>
         <w:rPr>
@@ -25,9 +22,6 @@
     <w:p>
       <w:pPr>
         <w:pStyle w:val="2"/>
-        <w:rPr>
-          <w:rFonts w:hint="eastAsia"/>
-        </w:rPr>
       </w:pPr>
       <w:r>
         <w:rPr>
@@ -37,11 +31,6 @@
       </w:r>
     </w:p>
     <w:p>
-      <w:pPr>
-        <w:rPr>
-          <w:rFonts w:hint="eastAsia"/>
-        </w:rPr>
-      </w:pPr>
       <w:r>
         <w:rPr>
           <w:rFonts w:hint="eastAsia"/>
@@ -50,11 +39,6 @@
       </w:r>
     </w:p>
     <w:p>
-      <w:pPr>
-        <w:rPr>
-          <w:rFonts w:hint="eastAsia"/>
-        </w:rPr>
-      </w:pPr>
       <w:r>
         <w:rPr>
           <w:rFonts w:hint="eastAsia"/>
@@ -107,9 +91,6 @@
     <w:p>
       <w:pPr>
         <w:spacing w:line="220" w:lineRule="atLeast"/>
-        <w:rPr>
-          <w:rFonts w:hint="eastAsia"/>
-        </w:rPr>
       </w:pPr>
       <w:r>
         <w:rPr>
@@ -178,9 +159,6 @@
     <w:p>
       <w:pPr>
         <w:spacing w:line="220" w:lineRule="atLeast"/>
-        <w:rPr>
-          <w:rFonts w:hint="eastAsia"/>
-        </w:rPr>
       </w:pPr>
       <w:r>
         <w:rPr>
@@ -237,9 +215,6 @@
     <w:p>
       <w:pPr>
         <w:spacing w:line="220" w:lineRule="atLeast"/>
-        <w:rPr>
-          <w:rFonts w:hint="eastAsia"/>
-        </w:rPr>
       </w:pPr>
       <w:r>
         <w:rPr>
@@ -281,9 +256,6 @@
     <w:p>
       <w:pPr>
         <w:spacing w:line="220" w:lineRule="atLeast"/>
-        <w:rPr>
-          <w:rFonts w:hint="eastAsia"/>
-        </w:rPr>
       </w:pPr>
       <w:r>
         <w:rPr>
@@ -301,17 +273,11 @@
     <w:p>
       <w:pPr>
         <w:spacing w:line="220" w:lineRule="atLeast"/>
-        <w:rPr>
-          <w:rFonts w:hint="eastAsia"/>
-        </w:rPr>
-      </w:pPr>
-    </w:p>
-    <w:p>
-      <w:pPr>
-        <w:spacing w:line="220" w:lineRule="atLeast"/>
-        <w:rPr>
-          <w:rFonts w:hint="eastAsia"/>
-        </w:rPr>
+      </w:pPr>
+    </w:p>
+    <w:p>
+      <w:pPr>
+        <w:spacing w:line="220" w:lineRule="atLeast"/>
       </w:pPr>
       <w:r>
         <w:rPr>
@@ -359,39 +325,39 @@
     <w:p>
       <w:pPr>
         <w:spacing w:line="220" w:lineRule="atLeast"/>
-        <w:rPr>
-          <w:rFonts w:hint="eastAsia"/>
-        </w:rPr>
-      </w:pPr>
-      <w:r>
-        <w:rPr>
-          <w:rFonts w:hint="eastAsia"/>
-        </w:rPr>
-        <w:t>若为读操作，回复读出的数据；若为写操作，回复写入的数据。</w:t>
-      </w:r>
-    </w:p>
-    <w:p>
-      <w:pPr>
-        <w:spacing w:line="220" w:lineRule="atLeast"/>
-        <w:rPr>
-          <w:rFonts w:hint="eastAsia"/>
-        </w:rPr>
-      </w:pPr>
-    </w:p>
-    <w:p>
-      <w:pPr>
-        <w:spacing w:line="220" w:lineRule="atLeast"/>
-        <w:rPr>
-          <w:rFonts w:hint="eastAsia"/>
-        </w:rPr>
-      </w:pPr>
-    </w:p>
-    <w:p>
-      <w:pPr>
-        <w:spacing w:line="220" w:lineRule="atLeast"/>
-        <w:rPr>
-          <w:rFonts w:hint="eastAsia"/>
-        </w:rPr>
+      </w:pPr>
+      <w:r>
+        <w:rPr>
+          <w:rFonts w:hint="eastAsia"/>
+        </w:rPr>
+        <w:t>若为读操作，回复读出的数据；若为写操作，回复</w:t>
+      </w:r>
+      <w:r>
+        <w:rPr>
+          <w:rFonts w:hint="eastAsia"/>
+        </w:rPr>
+        <w:t>无意义的</w:t>
+      </w:r>
+      <w:r>
+        <w:rPr>
+          <w:rFonts w:hint="eastAsia"/>
+        </w:rPr>
+        <w:t>数据。</w:t>
+      </w:r>
+    </w:p>
+    <w:p>
+      <w:pPr>
+        <w:spacing w:line="220" w:lineRule="atLeast"/>
+      </w:pPr>
+    </w:p>
+    <w:p>
+      <w:pPr>
+        <w:spacing w:line="220" w:lineRule="atLeast"/>
+      </w:pPr>
+    </w:p>
+    <w:p>
+      <w:pPr>
+        <w:spacing w:line="220" w:lineRule="atLeast"/>
       </w:pPr>
     </w:p>
     <w:p>

</xml_diff>